<commit_message>
Continuamos con la practica final
</commit_message>
<xml_diff>
--- a/RESUELTO_CASO+PRÁCTICO+1+ANÁLISIS+DE+DATOS+CON+PANDAS_Udemy.docx
+++ b/RESUELTO_CASO+PRÁCTICO+1+ANÁLISIS+DE+DATOS+CON+PANDAS_Udemy.docx
@@ -5750,15 +5750,7 @@
           <w:rFonts w:ascii="Century Gothic" w:hAnsi="Century Gothic"/>
           <w:highlight w:val="white"/>
         </w:rPr>
-        <w:t xml:space="preserve">: </w:t>
-      </w:r>
-      <w:bookmarkStart w:id="0" w:name="_GoBack"/>
-      <w:r>
-        <w:rPr>
-          <w:rFonts w:ascii="Century Gothic" w:hAnsi="Century Gothic"/>
-          <w:highlight w:val="white"/>
-        </w:rPr>
-        <w:t xml:space="preserve">En algunos pedidos, no está registrada la “Fecha de envío”, por </w:t>
+        <w:t xml:space="preserve">: En algunos pedidos, no está registrada la “Fecha de envío”, por </w:t>
       </w:r>
       <w:proofErr w:type="gramStart"/>
       <w:r>
@@ -5792,7 +5784,6 @@
         </w:rPr>
         <w:t>” - “Fecha compra” del resto de pedidos.</w:t>
       </w:r>
-      <w:bookmarkEnd w:id="0"/>
     </w:p>
     <w:p>
       <w:pPr>
@@ -5859,6 +5850,17 @@
                               <w:t>Resultado:</w:t>
                             </w:r>
                           </w:p>
+                          <w:p>
+                            <w:r>
+                              <w:rPr>
+                                <w:rFonts w:ascii="Segoe UI" w:hAnsi="Segoe UI" w:cs="Segoe UI"/>
+                                <w:sz w:val="20"/>
+                                <w:szCs w:val="20"/>
+                                <w:shd w:val="clear" w:color="auto" w:fill="E1F5FE"/>
+                              </w:rPr>
+                              <w:t>2019-10-14 22:59:44.85728592</w:t>
+                            </w:r>
+                          </w:p>
                         </w:txbxContent>
                       </wps:txbx>
                       <wps:bodyPr rot="0" spcFirstLastPara="0" vertOverflow="overflow" horzOverflow="overflow" vert="horz" wrap="square" lIns="91440" tIns="45720" rIns="91440" bIns="45720" numCol="1" spcCol="0" rtlCol="0" fromWordArt="0" anchor="t" anchorCtr="0" forceAA="0" compatLnSpc="1">
@@ -5881,6 +5883,17 @@
                     <w:p>
                       <w:r>
                         <w:t>Resultado:</w:t>
+                      </w:r>
+                    </w:p>
+                    <w:p>
+                      <w:r>
+                        <w:rPr>
+                          <w:rFonts w:ascii="Segoe UI" w:hAnsi="Segoe UI" w:cs="Segoe UI"/>
+                          <w:sz w:val="20"/>
+                          <w:szCs w:val="20"/>
+                          <w:shd w:val="clear" w:color="auto" w:fill="E1F5FE"/>
+                        </w:rPr>
+                        <w:t>2019-10-14 22:59:44.85728592</w:t>
                       </w:r>
                     </w:p>
                   </w:txbxContent>
@@ -6307,6 +6320,47 @@
                               <w:t>Resultado:</w:t>
                             </w:r>
                           </w:p>
+                          <w:p>
+                            <w:pPr>
+                              <w:shd w:val="clear" w:color="auto" w:fill="FFFFFF"/>
+                              <w:tabs>
+                                <w:tab w:val="left" w:pos="916"/>
+                                <w:tab w:val="left" w:pos="1832"/>
+                                <w:tab w:val="left" w:pos="2748"/>
+                                <w:tab w:val="left" w:pos="3664"/>
+                                <w:tab w:val="left" w:pos="4580"/>
+                                <w:tab w:val="left" w:pos="5496"/>
+                                <w:tab w:val="left" w:pos="6412"/>
+                                <w:tab w:val="left" w:pos="7328"/>
+                                <w:tab w:val="left" w:pos="8244"/>
+                                <w:tab w:val="left" w:pos="9160"/>
+                                <w:tab w:val="left" w:pos="10076"/>
+                                <w:tab w:val="left" w:pos="10992"/>
+                                <w:tab w:val="left" w:pos="11908"/>
+                                <w:tab w:val="left" w:pos="12824"/>
+                                <w:tab w:val="left" w:pos="13740"/>
+                                <w:tab w:val="left" w:pos="14656"/>
+                              </w:tabs>
+                              <w:wordWrap w:val="0"/>
+                              <w:spacing w:line="240" w:lineRule="auto"/>
+                              <w:rPr>
+                                <w:rFonts w:ascii="var(--jp-code-font-family)" w:eastAsia="Times New Roman" w:hAnsi="var(--jp-code-font-family)" w:cs="Courier New"/>
+                                <w:sz w:val="20"/>
+                                <w:szCs w:val="20"/>
+                                <w:lang w:eastAsia="es-ES"/>
+                              </w:rPr>
+                            </w:pPr>
+                            <w:r>
+                              <w:rPr>
+                                <w:rFonts w:ascii="var(--jp-code-font-family)" w:eastAsia="Times New Roman" w:hAnsi="var(--jp-code-font-family)" w:cs="Courier New"/>
+                                <w:sz w:val="20"/>
+                                <w:szCs w:val="20"/>
+                                <w:lang w:eastAsia="es-ES"/>
+                              </w:rPr>
+                              <w:t>El país con más ventas es EEUU y el estado es Texas.</w:t>
+                            </w:r>
+                          </w:p>
+                          <w:p/>
                         </w:txbxContent>
                       </wps:txbx>
                       <wps:bodyPr rot="0" spcFirstLastPara="0" vertOverflow="overflow" horzOverflow="overflow" vert="horz" wrap="square" lIns="91440" tIns="45720" rIns="91440" bIns="45720" numCol="1" spcCol="0" rtlCol="0" fromWordArt="0" anchor="t" anchorCtr="0" forceAA="0" compatLnSpc="1">
@@ -6331,6 +6385,47 @@
                         <w:t>Resultado:</w:t>
                       </w:r>
                     </w:p>
+                    <w:p>
+                      <w:pPr>
+                        <w:shd w:val="clear" w:color="auto" w:fill="FFFFFF"/>
+                        <w:tabs>
+                          <w:tab w:val="left" w:pos="916"/>
+                          <w:tab w:val="left" w:pos="1832"/>
+                          <w:tab w:val="left" w:pos="2748"/>
+                          <w:tab w:val="left" w:pos="3664"/>
+                          <w:tab w:val="left" w:pos="4580"/>
+                          <w:tab w:val="left" w:pos="5496"/>
+                          <w:tab w:val="left" w:pos="6412"/>
+                          <w:tab w:val="left" w:pos="7328"/>
+                          <w:tab w:val="left" w:pos="8244"/>
+                          <w:tab w:val="left" w:pos="9160"/>
+                          <w:tab w:val="left" w:pos="10076"/>
+                          <w:tab w:val="left" w:pos="10992"/>
+                          <w:tab w:val="left" w:pos="11908"/>
+                          <w:tab w:val="left" w:pos="12824"/>
+                          <w:tab w:val="left" w:pos="13740"/>
+                          <w:tab w:val="left" w:pos="14656"/>
+                        </w:tabs>
+                        <w:wordWrap w:val="0"/>
+                        <w:spacing w:line="240" w:lineRule="auto"/>
+                        <w:rPr>
+                          <w:rFonts w:ascii="var(--jp-code-font-family)" w:eastAsia="Times New Roman" w:hAnsi="var(--jp-code-font-family)" w:cs="Courier New"/>
+                          <w:sz w:val="20"/>
+                          <w:szCs w:val="20"/>
+                          <w:lang w:eastAsia="es-ES"/>
+                        </w:rPr>
+                      </w:pPr>
+                      <w:r>
+                        <w:rPr>
+                          <w:rFonts w:ascii="var(--jp-code-font-family)" w:eastAsia="Times New Roman" w:hAnsi="var(--jp-code-font-family)" w:cs="Courier New"/>
+                          <w:sz w:val="20"/>
+                          <w:szCs w:val="20"/>
+                          <w:lang w:eastAsia="es-ES"/>
+                        </w:rPr>
+                        <w:t>El país con más ventas es EEUU y el estado es Texas.</w:t>
+                      </w:r>
+                    </w:p>
+                    <w:p/>
                   </w:txbxContent>
                 </v:textbox>
                 <w10:anchorlock/>
@@ -6466,6 +6561,50 @@
                               <w:t>Resultado:</w:t>
                             </w:r>
                           </w:p>
+                          <w:p>
+                            <w:pPr>
+                              <w:shd w:val="clear" w:color="auto" w:fill="FFFFFF"/>
+                              <w:tabs>
+                                <w:tab w:val="left" w:pos="916"/>
+                                <w:tab w:val="left" w:pos="1832"/>
+                                <w:tab w:val="left" w:pos="2748"/>
+                                <w:tab w:val="left" w:pos="3664"/>
+                                <w:tab w:val="left" w:pos="4580"/>
+                                <w:tab w:val="left" w:pos="5496"/>
+                                <w:tab w:val="left" w:pos="6412"/>
+                                <w:tab w:val="left" w:pos="7328"/>
+                                <w:tab w:val="left" w:pos="8244"/>
+                                <w:tab w:val="left" w:pos="9160"/>
+                                <w:tab w:val="left" w:pos="10076"/>
+                                <w:tab w:val="left" w:pos="10992"/>
+                                <w:tab w:val="left" w:pos="11908"/>
+                                <w:tab w:val="left" w:pos="12824"/>
+                                <w:tab w:val="left" w:pos="13740"/>
+                                <w:tab w:val="left" w:pos="14656"/>
+                              </w:tabs>
+                              <w:wordWrap w:val="0"/>
+                              <w:spacing w:line="240" w:lineRule="auto"/>
+                              <w:rPr>
+                                <w:rFonts w:ascii="var(--jp-code-font-family)" w:eastAsia="Times New Roman" w:hAnsi="var(--jp-code-font-family)" w:cs="Courier New"/>
+                                <w:sz w:val="20"/>
+                                <w:szCs w:val="20"/>
+                                <w:lang w:eastAsia="es-ES"/>
+                              </w:rPr>
+                            </w:pPr>
+                            <w:r>
+                              <w:rPr>
+                                <w:rFonts w:ascii="var(--jp-code-font-family)" w:eastAsia="Times New Roman" w:hAnsi="var(--jp-code-font-family)" w:cs="Courier New"/>
+                                <w:sz w:val="20"/>
+                                <w:szCs w:val="20"/>
+                                <w:lang w:eastAsia="es-ES"/>
+                              </w:rPr>
+                              <w:t>El año que más se vendió fue el año 2021 con 1850 ventas.</w:t>
+                            </w:r>
+                          </w:p>
+                          <w:p>
+                            <w:bookmarkStart w:id="0" w:name="_GoBack"/>
+                            <w:bookmarkEnd w:id="0"/>
+                          </w:p>
                         </w:txbxContent>
                       </wps:txbx>
                       <wps:bodyPr rot="0" spcFirstLastPara="0" vertOverflow="overflow" horzOverflow="overflow" vert="horz" wrap="square" lIns="91440" tIns="45720" rIns="91440" bIns="45720" numCol="1" spcCol="0" rtlCol="0" fromWordArt="0" anchor="t" anchorCtr="0" forceAA="0" compatLnSpc="1">
@@ -6489,6 +6628,50 @@
                       <w:r>
                         <w:t>Resultado:</w:t>
                       </w:r>
+                    </w:p>
+                    <w:p>
+                      <w:pPr>
+                        <w:shd w:val="clear" w:color="auto" w:fill="FFFFFF"/>
+                        <w:tabs>
+                          <w:tab w:val="left" w:pos="916"/>
+                          <w:tab w:val="left" w:pos="1832"/>
+                          <w:tab w:val="left" w:pos="2748"/>
+                          <w:tab w:val="left" w:pos="3664"/>
+                          <w:tab w:val="left" w:pos="4580"/>
+                          <w:tab w:val="left" w:pos="5496"/>
+                          <w:tab w:val="left" w:pos="6412"/>
+                          <w:tab w:val="left" w:pos="7328"/>
+                          <w:tab w:val="left" w:pos="8244"/>
+                          <w:tab w:val="left" w:pos="9160"/>
+                          <w:tab w:val="left" w:pos="10076"/>
+                          <w:tab w:val="left" w:pos="10992"/>
+                          <w:tab w:val="left" w:pos="11908"/>
+                          <w:tab w:val="left" w:pos="12824"/>
+                          <w:tab w:val="left" w:pos="13740"/>
+                          <w:tab w:val="left" w:pos="14656"/>
+                        </w:tabs>
+                        <w:wordWrap w:val="0"/>
+                        <w:spacing w:line="240" w:lineRule="auto"/>
+                        <w:rPr>
+                          <w:rFonts w:ascii="var(--jp-code-font-family)" w:eastAsia="Times New Roman" w:hAnsi="var(--jp-code-font-family)" w:cs="Courier New"/>
+                          <w:sz w:val="20"/>
+                          <w:szCs w:val="20"/>
+                          <w:lang w:eastAsia="es-ES"/>
+                        </w:rPr>
+                      </w:pPr>
+                      <w:r>
+                        <w:rPr>
+                          <w:rFonts w:ascii="var(--jp-code-font-family)" w:eastAsia="Times New Roman" w:hAnsi="var(--jp-code-font-family)" w:cs="Courier New"/>
+                          <w:sz w:val="20"/>
+                          <w:szCs w:val="20"/>
+                          <w:lang w:eastAsia="es-ES"/>
+                        </w:rPr>
+                        <w:t>El año que más se vendió fue el año 2021 con 1850 ventas.</w:t>
+                      </w:r>
+                    </w:p>
+                    <w:p>
+                      <w:bookmarkStart w:id="1" w:name="_GoBack"/>
+                      <w:bookmarkEnd w:id="1"/>
                     </w:p>
                   </w:txbxContent>
                 </v:textbox>

</xml_diff>

<commit_message>
Continuamos con practica final
</commit_message>
<xml_diff>
--- a/RESUELTO_CASO+PRÁCTICO+1+ANÁLISIS+DE+DATOS+CON+PANDAS_Udemy.docx
+++ b/RESUELTO_CASO+PRÁCTICO+1+ANÁLISIS+DE+DATOS+CON+PANDAS_Udemy.docx
@@ -6601,10 +6601,7 @@
                               <w:t>El año que más se vendió fue el año 2021 con 1850 ventas.</w:t>
                             </w:r>
                           </w:p>
-                          <w:p>
-                            <w:bookmarkStart w:id="0" w:name="_GoBack"/>
-                            <w:bookmarkEnd w:id="0"/>
-                          </w:p>
+                          <w:p/>
                         </w:txbxContent>
                       </wps:txbx>
                       <wps:bodyPr rot="0" spcFirstLastPara="0" vertOverflow="overflow" horzOverflow="overflow" vert="horz" wrap="square" lIns="91440" tIns="45720" rIns="91440" bIns="45720" numCol="1" spcCol="0" rtlCol="0" fromWordArt="0" anchor="t" anchorCtr="0" forceAA="0" compatLnSpc="1">
@@ -6669,10 +6666,7 @@
                         <w:t>El año que más se vendió fue el año 2021 con 1850 ventas.</w:t>
                       </w:r>
                     </w:p>
-                    <w:p>
-                      <w:bookmarkStart w:id="1" w:name="_GoBack"/>
-                      <w:bookmarkEnd w:id="1"/>
-                    </w:p>
+                    <w:p/>
                   </w:txbxContent>
                 </v:textbox>
                 <w10:anchorlock/>
@@ -6815,6 +6809,170 @@
                               <w:t>Resultado:</w:t>
                             </w:r>
                           </w:p>
+                          <w:p>
+                            <w:pPr>
+                              <w:shd w:val="clear" w:color="auto" w:fill="FFFFFF"/>
+                              <w:tabs>
+                                <w:tab w:val="left" w:pos="916"/>
+                                <w:tab w:val="left" w:pos="1832"/>
+                                <w:tab w:val="left" w:pos="2748"/>
+                                <w:tab w:val="left" w:pos="3664"/>
+                                <w:tab w:val="left" w:pos="4580"/>
+                                <w:tab w:val="left" w:pos="5496"/>
+                                <w:tab w:val="left" w:pos="6412"/>
+                                <w:tab w:val="left" w:pos="7328"/>
+                                <w:tab w:val="left" w:pos="8244"/>
+                                <w:tab w:val="left" w:pos="9160"/>
+                                <w:tab w:val="left" w:pos="10076"/>
+                                <w:tab w:val="left" w:pos="10992"/>
+                                <w:tab w:val="left" w:pos="11908"/>
+                                <w:tab w:val="left" w:pos="12824"/>
+                                <w:tab w:val="left" w:pos="13740"/>
+                                <w:tab w:val="left" w:pos="14656"/>
+                              </w:tabs>
+                              <w:wordWrap w:val="0"/>
+                              <w:spacing w:line="240" w:lineRule="auto"/>
+                              <w:rPr>
+                                <w:rFonts w:ascii="var(--jp-code-font-family)" w:eastAsia="Times New Roman" w:hAnsi="var(--jp-code-font-family)" w:cs="Courier New"/>
+                                <w:sz w:val="20"/>
+                                <w:szCs w:val="20"/>
+                                <w:lang w:eastAsia="es-ES"/>
+                              </w:rPr>
+                            </w:pPr>
+                            <w:r>
+                              <w:rPr>
+                                <w:rFonts w:ascii="var(--jp-code-font-family)" w:eastAsia="Times New Roman" w:hAnsi="var(--jp-code-font-family)" w:cs="Courier New"/>
+                                <w:sz w:val="20"/>
+                                <w:szCs w:val="20"/>
+                                <w:lang w:eastAsia="es-ES"/>
+                              </w:rPr>
+                              <w:t xml:space="preserve">El producto GBC </w:t>
+                            </w:r>
+                            <w:proofErr w:type="spellStart"/>
+                            <w:r>
+                              <w:rPr>
+                                <w:rFonts w:ascii="var(--jp-code-font-family)" w:eastAsia="Times New Roman" w:hAnsi="var(--jp-code-font-family)" w:cs="Courier New"/>
+                                <w:sz w:val="20"/>
+                                <w:szCs w:val="20"/>
+                                <w:lang w:eastAsia="es-ES"/>
+                              </w:rPr>
+                              <w:t>Ibimaster</w:t>
+                            </w:r>
+                            <w:proofErr w:type="spellEnd"/>
+                            <w:r>
+                              <w:rPr>
+                                <w:rFonts w:ascii="var(--jp-code-font-family)" w:eastAsia="Times New Roman" w:hAnsi="var(--jp-code-font-family)" w:cs="Courier New"/>
+                                <w:sz w:val="20"/>
+                                <w:szCs w:val="20"/>
+                                <w:lang w:eastAsia="es-ES"/>
+                              </w:rPr>
+                              <w:t xml:space="preserve"> 500 Manual </w:t>
+                            </w:r>
+                            <w:proofErr w:type="spellStart"/>
+                            <w:r>
+                              <w:rPr>
+                                <w:rFonts w:ascii="var(--jp-code-font-family)" w:eastAsia="Times New Roman" w:hAnsi="var(--jp-code-font-family)" w:cs="Courier New"/>
+                                <w:sz w:val="20"/>
+                                <w:szCs w:val="20"/>
+                                <w:lang w:eastAsia="es-ES"/>
+                              </w:rPr>
+                              <w:t>ProClick</w:t>
+                            </w:r>
+                            <w:proofErr w:type="spellEnd"/>
+                            <w:r>
+                              <w:rPr>
+                                <w:rFonts w:ascii="var(--jp-code-font-family)" w:eastAsia="Times New Roman" w:hAnsi="var(--jp-code-font-family)" w:cs="Courier New"/>
+                                <w:sz w:val="20"/>
+                                <w:szCs w:val="20"/>
+                                <w:lang w:eastAsia="es-ES"/>
+                              </w:rPr>
+                              <w:t xml:space="preserve"> </w:t>
+                            </w:r>
+                            <w:proofErr w:type="spellStart"/>
+                            <w:r>
+                              <w:rPr>
+                                <w:rFonts w:ascii="var(--jp-code-font-family)" w:eastAsia="Times New Roman" w:hAnsi="var(--jp-code-font-family)" w:cs="Courier New"/>
+                                <w:sz w:val="20"/>
+                                <w:szCs w:val="20"/>
+                                <w:lang w:eastAsia="es-ES"/>
+                              </w:rPr>
+                              <w:t>Binding</w:t>
+                            </w:r>
+                            <w:proofErr w:type="spellEnd"/>
+                            <w:r>
+                              <w:rPr>
+                                <w:rFonts w:ascii="var(--jp-code-font-family)" w:eastAsia="Times New Roman" w:hAnsi="var(--jp-code-font-family)" w:cs="Courier New"/>
+                                <w:sz w:val="20"/>
+                                <w:szCs w:val="20"/>
+                                <w:lang w:eastAsia="es-ES"/>
+                              </w:rPr>
+                              <w:t xml:space="preserve"> </w:t>
+                            </w:r>
+                            <w:proofErr w:type="spellStart"/>
+                            <w:r>
+                              <w:rPr>
+                                <w:rFonts w:ascii="var(--jp-code-font-family)" w:eastAsia="Times New Roman" w:hAnsi="var(--jp-code-font-family)" w:cs="Courier New"/>
+                                <w:sz w:val="20"/>
+                                <w:szCs w:val="20"/>
+                                <w:lang w:eastAsia="es-ES"/>
+                              </w:rPr>
+                              <w:t>System</w:t>
+                            </w:r>
+                            <w:proofErr w:type="spellEnd"/>
+                            <w:r>
+                              <w:rPr>
+                                <w:rFonts w:ascii="var(--jp-code-font-family)" w:eastAsia="Times New Roman" w:hAnsi="var(--jp-code-font-family)" w:cs="Courier New"/>
+                                <w:sz w:val="20"/>
+                                <w:szCs w:val="20"/>
+                                <w:lang w:eastAsia="es-ES"/>
+                              </w:rPr>
+                              <w:t xml:space="preserve"> que pertenece a la categoría Office </w:t>
+                            </w:r>
+                            <w:proofErr w:type="spellStart"/>
+                            <w:r>
+                              <w:rPr>
+                                <w:rFonts w:ascii="var(--jp-code-font-family)" w:eastAsia="Times New Roman" w:hAnsi="var(--jp-code-font-family)" w:cs="Courier New"/>
+                                <w:sz w:val="20"/>
+                                <w:szCs w:val="20"/>
+                                <w:lang w:eastAsia="es-ES"/>
+                              </w:rPr>
+                              <w:t>Supplies</w:t>
+                            </w:r>
+                            <w:proofErr w:type="spellEnd"/>
+                            <w:r>
+                              <w:rPr>
+                                <w:rFonts w:ascii="var(--jp-code-font-family)" w:eastAsia="Times New Roman" w:hAnsi="var(--jp-code-font-family)" w:cs="Courier New"/>
+                                <w:sz w:val="20"/>
+                                <w:szCs w:val="20"/>
+                                <w:lang w:eastAsia="es-ES"/>
+                              </w:rPr>
+                              <w:t xml:space="preserve"> y subcategoría </w:t>
+                            </w:r>
+                            <w:proofErr w:type="spellStart"/>
+                            <w:r>
+                              <w:rPr>
+                                <w:rFonts w:ascii="var(--jp-code-font-family)" w:eastAsia="Times New Roman" w:hAnsi="var(--jp-code-font-family)" w:cs="Courier New"/>
+                                <w:sz w:val="20"/>
+                                <w:szCs w:val="20"/>
+                                <w:lang w:eastAsia="es-ES"/>
+                              </w:rPr>
+                              <w:t>Binders</w:t>
+                            </w:r>
+                            <w:proofErr w:type="spellEnd"/>
+                            <w:r>
+                              <w:rPr>
+                                <w:rFonts w:ascii="var(--jp-code-font-family)" w:eastAsia="Times New Roman" w:hAnsi="var(--jp-code-font-family)" w:cs="Courier New"/>
+                                <w:sz w:val="20"/>
+                                <w:szCs w:val="20"/>
+                                <w:lang w:eastAsia="es-ES"/>
+                              </w:rPr>
+                              <w:t xml:space="preserve"> ha tenido un beneficio de 127522.309$.</w:t>
+                            </w:r>
+                          </w:p>
+                          <w:p>
+                            <w:bookmarkStart w:id="0" w:name="_GoBack"/>
+                            <w:bookmarkEnd w:id="0"/>
+                          </w:p>
                         </w:txbxContent>
                       </wps:txbx>
                       <wps:bodyPr rot="0" spcFirstLastPara="0" vertOverflow="overflow" horzOverflow="overflow" vert="horz" wrap="square" lIns="91440" tIns="45720" rIns="91440" bIns="45720" numCol="1" spcCol="0" rtlCol="0" fromWordArt="0" anchor="t" anchorCtr="0" forceAA="0" compatLnSpc="1">
@@ -6838,6 +6996,170 @@
                       <w:r>
                         <w:t>Resultado:</w:t>
                       </w:r>
+                    </w:p>
+                    <w:p>
+                      <w:pPr>
+                        <w:shd w:val="clear" w:color="auto" w:fill="FFFFFF"/>
+                        <w:tabs>
+                          <w:tab w:val="left" w:pos="916"/>
+                          <w:tab w:val="left" w:pos="1832"/>
+                          <w:tab w:val="left" w:pos="2748"/>
+                          <w:tab w:val="left" w:pos="3664"/>
+                          <w:tab w:val="left" w:pos="4580"/>
+                          <w:tab w:val="left" w:pos="5496"/>
+                          <w:tab w:val="left" w:pos="6412"/>
+                          <w:tab w:val="left" w:pos="7328"/>
+                          <w:tab w:val="left" w:pos="8244"/>
+                          <w:tab w:val="left" w:pos="9160"/>
+                          <w:tab w:val="left" w:pos="10076"/>
+                          <w:tab w:val="left" w:pos="10992"/>
+                          <w:tab w:val="left" w:pos="11908"/>
+                          <w:tab w:val="left" w:pos="12824"/>
+                          <w:tab w:val="left" w:pos="13740"/>
+                          <w:tab w:val="left" w:pos="14656"/>
+                        </w:tabs>
+                        <w:wordWrap w:val="0"/>
+                        <w:spacing w:line="240" w:lineRule="auto"/>
+                        <w:rPr>
+                          <w:rFonts w:ascii="var(--jp-code-font-family)" w:eastAsia="Times New Roman" w:hAnsi="var(--jp-code-font-family)" w:cs="Courier New"/>
+                          <w:sz w:val="20"/>
+                          <w:szCs w:val="20"/>
+                          <w:lang w:eastAsia="es-ES"/>
+                        </w:rPr>
+                      </w:pPr>
+                      <w:r>
+                        <w:rPr>
+                          <w:rFonts w:ascii="var(--jp-code-font-family)" w:eastAsia="Times New Roman" w:hAnsi="var(--jp-code-font-family)" w:cs="Courier New"/>
+                          <w:sz w:val="20"/>
+                          <w:szCs w:val="20"/>
+                          <w:lang w:eastAsia="es-ES"/>
+                        </w:rPr>
+                        <w:t xml:space="preserve">El producto GBC </w:t>
+                      </w:r>
+                      <w:proofErr w:type="spellStart"/>
+                      <w:r>
+                        <w:rPr>
+                          <w:rFonts w:ascii="var(--jp-code-font-family)" w:eastAsia="Times New Roman" w:hAnsi="var(--jp-code-font-family)" w:cs="Courier New"/>
+                          <w:sz w:val="20"/>
+                          <w:szCs w:val="20"/>
+                          <w:lang w:eastAsia="es-ES"/>
+                        </w:rPr>
+                        <w:t>Ibimaster</w:t>
+                      </w:r>
+                      <w:proofErr w:type="spellEnd"/>
+                      <w:r>
+                        <w:rPr>
+                          <w:rFonts w:ascii="var(--jp-code-font-family)" w:eastAsia="Times New Roman" w:hAnsi="var(--jp-code-font-family)" w:cs="Courier New"/>
+                          <w:sz w:val="20"/>
+                          <w:szCs w:val="20"/>
+                          <w:lang w:eastAsia="es-ES"/>
+                        </w:rPr>
+                        <w:t xml:space="preserve"> 500 Manual </w:t>
+                      </w:r>
+                      <w:proofErr w:type="spellStart"/>
+                      <w:r>
+                        <w:rPr>
+                          <w:rFonts w:ascii="var(--jp-code-font-family)" w:eastAsia="Times New Roman" w:hAnsi="var(--jp-code-font-family)" w:cs="Courier New"/>
+                          <w:sz w:val="20"/>
+                          <w:szCs w:val="20"/>
+                          <w:lang w:eastAsia="es-ES"/>
+                        </w:rPr>
+                        <w:t>ProClick</w:t>
+                      </w:r>
+                      <w:proofErr w:type="spellEnd"/>
+                      <w:r>
+                        <w:rPr>
+                          <w:rFonts w:ascii="var(--jp-code-font-family)" w:eastAsia="Times New Roman" w:hAnsi="var(--jp-code-font-family)" w:cs="Courier New"/>
+                          <w:sz w:val="20"/>
+                          <w:szCs w:val="20"/>
+                          <w:lang w:eastAsia="es-ES"/>
+                        </w:rPr>
+                        <w:t xml:space="preserve"> </w:t>
+                      </w:r>
+                      <w:proofErr w:type="spellStart"/>
+                      <w:r>
+                        <w:rPr>
+                          <w:rFonts w:ascii="var(--jp-code-font-family)" w:eastAsia="Times New Roman" w:hAnsi="var(--jp-code-font-family)" w:cs="Courier New"/>
+                          <w:sz w:val="20"/>
+                          <w:szCs w:val="20"/>
+                          <w:lang w:eastAsia="es-ES"/>
+                        </w:rPr>
+                        <w:t>Binding</w:t>
+                      </w:r>
+                      <w:proofErr w:type="spellEnd"/>
+                      <w:r>
+                        <w:rPr>
+                          <w:rFonts w:ascii="var(--jp-code-font-family)" w:eastAsia="Times New Roman" w:hAnsi="var(--jp-code-font-family)" w:cs="Courier New"/>
+                          <w:sz w:val="20"/>
+                          <w:szCs w:val="20"/>
+                          <w:lang w:eastAsia="es-ES"/>
+                        </w:rPr>
+                        <w:t xml:space="preserve"> </w:t>
+                      </w:r>
+                      <w:proofErr w:type="spellStart"/>
+                      <w:r>
+                        <w:rPr>
+                          <w:rFonts w:ascii="var(--jp-code-font-family)" w:eastAsia="Times New Roman" w:hAnsi="var(--jp-code-font-family)" w:cs="Courier New"/>
+                          <w:sz w:val="20"/>
+                          <w:szCs w:val="20"/>
+                          <w:lang w:eastAsia="es-ES"/>
+                        </w:rPr>
+                        <w:t>System</w:t>
+                      </w:r>
+                      <w:proofErr w:type="spellEnd"/>
+                      <w:r>
+                        <w:rPr>
+                          <w:rFonts w:ascii="var(--jp-code-font-family)" w:eastAsia="Times New Roman" w:hAnsi="var(--jp-code-font-family)" w:cs="Courier New"/>
+                          <w:sz w:val="20"/>
+                          <w:szCs w:val="20"/>
+                          <w:lang w:eastAsia="es-ES"/>
+                        </w:rPr>
+                        <w:t xml:space="preserve"> que pertenece a la categoría Office </w:t>
+                      </w:r>
+                      <w:proofErr w:type="spellStart"/>
+                      <w:r>
+                        <w:rPr>
+                          <w:rFonts w:ascii="var(--jp-code-font-family)" w:eastAsia="Times New Roman" w:hAnsi="var(--jp-code-font-family)" w:cs="Courier New"/>
+                          <w:sz w:val="20"/>
+                          <w:szCs w:val="20"/>
+                          <w:lang w:eastAsia="es-ES"/>
+                        </w:rPr>
+                        <w:t>Supplies</w:t>
+                      </w:r>
+                      <w:proofErr w:type="spellEnd"/>
+                      <w:r>
+                        <w:rPr>
+                          <w:rFonts w:ascii="var(--jp-code-font-family)" w:eastAsia="Times New Roman" w:hAnsi="var(--jp-code-font-family)" w:cs="Courier New"/>
+                          <w:sz w:val="20"/>
+                          <w:szCs w:val="20"/>
+                          <w:lang w:eastAsia="es-ES"/>
+                        </w:rPr>
+                        <w:t xml:space="preserve"> y subcategoría </w:t>
+                      </w:r>
+                      <w:proofErr w:type="spellStart"/>
+                      <w:r>
+                        <w:rPr>
+                          <w:rFonts w:ascii="var(--jp-code-font-family)" w:eastAsia="Times New Roman" w:hAnsi="var(--jp-code-font-family)" w:cs="Courier New"/>
+                          <w:sz w:val="20"/>
+                          <w:szCs w:val="20"/>
+                          <w:lang w:eastAsia="es-ES"/>
+                        </w:rPr>
+                        <w:t>Binders</w:t>
+                      </w:r>
+                      <w:proofErr w:type="spellEnd"/>
+                      <w:r>
+                        <w:rPr>
+                          <w:rFonts w:ascii="var(--jp-code-font-family)" w:eastAsia="Times New Roman" w:hAnsi="var(--jp-code-font-family)" w:cs="Courier New"/>
+                          <w:sz w:val="20"/>
+                          <w:szCs w:val="20"/>
+                          <w:lang w:eastAsia="es-ES"/>
+                        </w:rPr>
+                        <w:t xml:space="preserve"> ha tenido un beneficio de 127522.309$.</w:t>
+                      </w:r>
+                    </w:p>
+                    <w:p>
+                      <w:bookmarkStart w:id="1" w:name="_GoBack"/>
+                      <w:bookmarkEnd w:id="1"/>
                     </w:p>
                   </w:txbxContent>
                 </v:textbox>

</xml_diff>